<commit_message>
final version of discussion
</commit_message>
<xml_diff>
--- a/V103_biegung_elastischer_staebe/diskussion.docx
+++ b/V103_biegung_elastischer_staebe/diskussion.docx
@@ -239,150 +239,7 @@
         <w:rPr>
           <w:rtl w:val="0"/>
         </w:rPr>
-        <w:t>Die Zuordnung durch Farbe legt nahe, dass der Stab mit quadratischem Querschnitt aus Eisen besteht. Der Literaturwert f</w:t>
-      </w:r>
-      <w:r>
-        <w:rPr>
-          <w:rtl w:val="0"/>
-        </w:rPr>
-        <w:t>ü</w:t>
-      </w:r>
-      <w:r>
-        <w:rPr>
-          <w:rtl w:val="0"/>
-        </w:rPr>
-        <w:t>r Eisen liegt bei</w:t>
-      </w:r>
-      <w:r>
-        <w:rPr>
-          <w:rtl w:val="0"/>
-        </w:rPr>
-        <w:t xml:space="preserve">…  </w:t>
-      </w:r>
-      <w:r>
-        <w:rPr>
-          <w:rtl w:val="0"/>
-        </w:rPr>
-        <w:t>Dies entspr</w:t>
-      </w:r>
-      <w:r>
-        <w:rPr>
-          <w:rtl w:val="0"/>
-        </w:rPr>
-        <w:t>ä</w:t>
-      </w:r>
-      <w:r>
-        <w:rPr>
-          <w:rtl w:val="0"/>
-        </w:rPr>
-        <w:t xml:space="preserve">che also einer Abweichung von </w:t>
-      </w:r>
-      <w:r>
-        <w:rPr>
-          <w:rtl w:val="0"/>
-        </w:rPr>
-        <w:t xml:space="preserve">… </w:t>
-      </w:r>
-      <w:r>
-        <w:rPr>
-          <w:rtl w:val="0"/>
-        </w:rPr>
-        <w:t>f</w:t>
-      </w:r>
-      <w:r>
-        <w:rPr>
-          <w:rtl w:val="0"/>
-        </w:rPr>
-        <w:t>ü</w:t>
-      </w:r>
-      <w:r>
-        <w:rPr>
-          <w:rtl w:val="0"/>
-        </w:rPr>
-        <w:t xml:space="preserve">r  die Messmethode der einstigen Einspannung und </w:t>
-      </w:r>
-      <w:r>
-        <w:rPr>
-          <w:rtl w:val="0"/>
-        </w:rPr>
-        <w:t xml:space="preserve">… </w:t>
-      </w:r>
-      <w:r>
-        <w:rPr>
-          <w:rtl w:val="0"/>
-        </w:rPr>
-        <w:t>f</w:t>
-      </w:r>
-      <w:r>
-        <w:rPr>
-          <w:rtl w:val="0"/>
-        </w:rPr>
-        <w:t>ü</w:t>
-      </w:r>
-      <w:r>
-        <w:rPr>
-          <w:rtl w:val="0"/>
-        </w:rPr>
-        <w:t xml:space="preserve">r die Messmethode der beidseitigen Auflage. </w:t>
-      </w:r>
-      <w:r>
-        <w:br w:type="textWrapping"/>
-      </w:r>
-      <w:r>
-        <w:rPr>
-          <w:rtl w:val="0"/>
-        </w:rPr>
-        <w:t>Der Stab mit rundem Querschnitt ist farblich Messing zuzuordnen. Die Abweichung des Messwertes</w:t>
-      </w:r>
-      <w:r>
-        <w:rPr>
-          <w:rtl w:val="0"/>
-        </w:rPr>
-        <w:t>…</w:t>
-      </w:r>
-      <w:r>
-        <w:rPr>
-          <w:rtl w:val="0"/>
-        </w:rPr>
-        <w:t>. zum literaturwert</w:t>
-      </w:r>
-      <w:r>
-        <w:rPr>
-          <w:rtl w:val="0"/>
-        </w:rPr>
-        <w:t>…</w:t>
-      </w:r>
-      <w:r>
-        <w:rPr>
-          <w:rtl w:val="0"/>
-        </w:rPr>
-        <w:t>. liegt hier bei sogar</w:t>
-      </w:r>
-      <w:r>
-        <w:rPr>
-          <w:rtl w:val="0"/>
-        </w:rPr>
-        <w:t xml:space="preserve">… </w:t>
-        <w:br w:type="textWrapping"/>
-        <w:br w:type="textWrapping"/>
-      </w:r>
-      <w:r>
-        <w:rPr>
-          <w:rtl w:val="0"/>
-        </w:rPr>
-        <w:t>Zusammenfassend l</w:t>
-      </w:r>
-      <w:r>
-        <w:rPr>
-          <w:rtl w:val="0"/>
-        </w:rPr>
-        <w:t>ä</w:t>
-      </w:r>
-      <w:r>
-        <w:rPr>
-          <w:rtl w:val="0"/>
-        </w:rPr>
-        <w:t>sst sich feststellen, dass diese Methode als sehr ungenau zu bewerten ist. Man sollte daher die Messung erneut f</w:t>
+        <w:t>Man sollte daher die Messung erneut f</w:t>
       </w:r>
       <w:r>
         <w:rPr>

</xml_diff>